<commit_message>
Fix error in the Box link.
The Box link in the document turned out to be one that only I could access, so it has been changed to another form that should work for others.
</commit_message>
<xml_diff>
--- a/wfss_overlap.docx
+++ b/wfss_overlap.docx
@@ -156,7 +156,6 @@
     </w:p>
     <w:p>
       <w:pPr>
-        <w:ind w:firstLine="720"/>
         <w:rPr>
           <w:rFonts w:ascii="Times New Roman" w:hAnsi="Times New Roman" w:cs="Times New Roman"/>
         </w:rPr>
@@ -174,9 +173,15 @@
             <w:rStyle w:val="Hyperlink"/>
             <w:rFonts w:ascii="Times New Roman" w:hAnsi="Times New Roman" w:cs="Times New Roman"/>
           </w:rPr>
-          <w:t>https://stsci.app.box.com/folder/140705149002?s=ih166mw8ded6w0qeiw7znc7xuth7n531</w:t>
+          <w:t>https://stsci.box.com/s/ih166mw8ded6w0qeiw7znc7xuth7n531</w:t>
         </w:r>
       </w:hyperlink>
+      <w:r>
+        <w:rPr>
+          <w:rFonts w:ascii="Times New Roman" w:hAnsi="Times New Roman" w:cs="Times New Roman"/>
+        </w:rPr>
+        <w:t xml:space="preserve"> </w:t>
+      </w:r>
     </w:p>
     <w:p>
       <w:pPr>

</xml_diff>